<commit_message>
Modified reference to figure in handout to "shown here" rather than "to the right" because Word on Mac displays it on left.
</commit_message>
<xml_diff>
--- a/Lab 3 - Graphics.docx
+++ b/Lab 3 - Graphics.docx
@@ -1,6 +1,6 @@
 
 <file path=word/document.xml><?xml version="1.0" encoding="utf-8"?>
-<w:document xmlns:wpc="http://schemas.microsoft.com/office/word/2010/wordprocessingCanvas" xmlns:cx="http://schemas.microsoft.com/office/drawing/2014/chartex" xmlns:cx1="http://schemas.microsoft.com/office/drawing/2015/9/8/chartex" xmlns:cx2="http://schemas.microsoft.com/office/drawing/2015/10/21/chartex" xmlns:cx3="http://schemas.microsoft.com/office/drawing/2016/5/9/chartex" xmlns:cx4="http://schemas.microsoft.com/office/drawing/2016/5/10/chartex" xmlns:cx5="http://schemas.microsoft.com/office/drawing/2016/5/11/chartex" xmlns:cx6="http://schemas.microsoft.com/office/drawing/2016/5/12/chartex" xmlns:cx7="http://schemas.microsoft.com/office/drawing/2016/5/13/chartex" xmlns:cx8="http://schemas.microsoft.com/office/drawing/2016/5/14/chartex" xmlns:mc="http://schemas.openxmlformats.org/markup-compatibility/2006" xmlns:aink="http://schemas.microsoft.com/office/drawing/2016/ink" xmlns:am3d="http://schemas.microsoft.com/office/drawing/2017/model3d" xmlns:o="urn:schemas-microsoft-com:office:office" xmlns:oel="http://schemas.microsoft.com/office/2019/extlst" xmlns:r="http://schemas.openxmlformats.org/officeDocument/2006/relationships" xmlns:m="http://schemas.openxmlformats.org/officeDocument/2006/math" xmlns:v="urn:schemas-microsoft-com:vml" xmlns:wp14="http://schemas.microsoft.com/office/word/2010/wordprocessingDrawing" xmlns:wp="http://schemas.openxmlformats.org/drawingml/2006/wordprocessingDrawing" xmlns:w10="urn:schemas-microsoft-com:office:word" xmlns:w="http://schemas.openxmlformats.org/wordprocessingml/2006/main" xmlns:w14="http://schemas.microsoft.com/office/word/2010/wordml" xmlns:w15="http://schemas.microsoft.com/office/word/2012/wordml" xmlns:w16cex="http://schemas.microsoft.com/office/word/2018/wordml/cex" xmlns:w16cid="http://schemas.microsoft.com/office/word/2016/wordml/cid" xmlns:w16="http://schemas.microsoft.com/office/word/2018/wordml" xmlns:w16sdtdh="http://schemas.microsoft.com/office/word/2020/wordml/sdtdatahash" xmlns:w16se="http://schemas.microsoft.com/office/word/2015/wordml/symex" xmlns:wpg="http://schemas.microsoft.com/office/word/2010/wordprocessingGroup" xmlns:wpi="http://schemas.microsoft.com/office/word/2010/wordprocessingInk" xmlns:wne="http://schemas.microsoft.com/office/word/2006/wordml" xmlns:wps="http://schemas.microsoft.com/office/word/2010/wordprocessingShape" mc:Ignorable="w14 w15 w16se w16cid w16 w16cex w16sdtdh wp14">
+<w:document xmlns:wpc="http://schemas.microsoft.com/office/word/2010/wordprocessingCanvas" xmlns:cx="http://schemas.microsoft.com/office/drawing/2014/chartex" xmlns:cx1="http://schemas.microsoft.com/office/drawing/2015/9/8/chartex" xmlns:cx2="http://schemas.microsoft.com/office/drawing/2015/10/21/chartex" xmlns:cx3="http://schemas.microsoft.com/office/drawing/2016/5/9/chartex" xmlns:cx4="http://schemas.microsoft.com/office/drawing/2016/5/10/chartex" xmlns:cx5="http://schemas.microsoft.com/office/drawing/2016/5/11/chartex" xmlns:cx6="http://schemas.microsoft.com/office/drawing/2016/5/12/chartex" xmlns:cx7="http://schemas.microsoft.com/office/drawing/2016/5/13/chartex" xmlns:cx8="http://schemas.microsoft.com/office/drawing/2016/5/14/chartex" xmlns:mc="http://schemas.openxmlformats.org/markup-compatibility/2006" xmlns:aink="http://schemas.microsoft.com/office/drawing/2016/ink" xmlns:am3d="http://schemas.microsoft.com/office/drawing/2017/model3d" xmlns:o="urn:schemas-microsoft-com:office:office" xmlns:oel="http://schemas.microsoft.com/office/2019/extlst" xmlns:r="http://schemas.openxmlformats.org/officeDocument/2006/relationships" xmlns:m="http://schemas.openxmlformats.org/officeDocument/2006/math" xmlns:v="urn:schemas-microsoft-com:vml" xmlns:wp14="http://schemas.microsoft.com/office/word/2010/wordprocessingDrawing" xmlns:wp="http://schemas.openxmlformats.org/drawingml/2006/wordprocessingDrawing" xmlns:w10="urn:schemas-microsoft-com:office:word" xmlns:w="http://schemas.openxmlformats.org/wordprocessingml/2006/main" xmlns:w14="http://schemas.microsoft.com/office/word/2010/wordml" xmlns:w15="http://schemas.microsoft.com/office/word/2012/wordml" xmlns:w16cex="http://schemas.microsoft.com/office/word/2018/wordml/cex" xmlns:w16cid="http://schemas.microsoft.com/office/word/2016/wordml/cid" xmlns:w16="http://schemas.microsoft.com/office/word/2018/wordml" xmlns:w16du="http://schemas.microsoft.com/office/word/2023/wordml/word16du" xmlns:w16sdtdh="http://schemas.microsoft.com/office/word/2020/wordml/sdtdatahash" xmlns:w16sdtfl="http://schemas.microsoft.com/office/word/2024/wordml/sdtformatlock" xmlns:w16se="http://schemas.microsoft.com/office/word/2015/wordml/symex" xmlns:wpg="http://schemas.microsoft.com/office/word/2010/wordprocessingGroup" xmlns:wpi="http://schemas.microsoft.com/office/word/2010/wordprocessingInk" xmlns:wne="http://schemas.microsoft.com/office/word/2006/wordml" xmlns:wps="http://schemas.microsoft.com/office/word/2010/wordprocessingShape" mc:Ignorable="w14 w15 w16se w16cid w16 w16cex w16sdtdh w16sdtfl w16du wp14">
   <w:background w:color="FFFFFF"/>
   <w:body>
     <w:p>
@@ -64,7 +64,15 @@
         </w:numPr>
       </w:pPr>
       <w:r>
-        <w:t>Load the lab3 project in BlueJ.</w:t>
+        <w:t xml:space="preserve">Load the lab3 project in </w:t>
+      </w:r>
+      <w:proofErr w:type="spellStart"/>
+      <w:r>
+        <w:t>BlueJ</w:t>
+      </w:r>
+      <w:proofErr w:type="spellEnd"/>
+      <w:r>
+        <w:t>.</w:t>
       </w:r>
       <w:r>
         <w:t xml:space="preserve"> This lab contains seven Java classes. Each class contains a separate Java program. On</w:t>
@@ -81,6 +89,7 @@
       <w:r>
         <w:t xml:space="preserve">compiled, you can run it by right-clicking on the class and selecting the </w:t>
       </w:r>
+      <w:proofErr w:type="gramStart"/>
       <w:r>
         <w:rPr>
           <w:rStyle w:val="Computer"/>
@@ -91,7 +100,14 @@
         <w:rPr>
           <w:rStyle w:val="Computer"/>
         </w:rPr>
-        <w:t>()</w:t>
+        <w:t>(</w:t>
+      </w:r>
+      <w:proofErr w:type="gramEnd"/>
+      <w:r>
+        <w:rPr>
+          <w:rStyle w:val="Computer"/>
+        </w:rPr>
+        <w:t>)</w:t>
       </w:r>
       <w:r>
         <w:t xml:space="preserve"> method.</w:t>
@@ -406,10 +422,10 @@
         <w:t xml:space="preserve"> (see the example </w:t>
       </w:r>
       <w:r>
-        <w:t>to the</w:t>
-      </w:r>
-      <w:r>
-        <w:t xml:space="preserve"> right)</w:t>
+        <w:t>that is shown here</w:t>
+      </w:r>
+      <w:r>
+        <w:t>)</w:t>
       </w:r>
       <w:r>
         <w:t xml:space="preserve">. The inner box should be green; the middle box should be red; the outer box should be blue. </w:t>
@@ -525,9 +541,6 @@
       </w:pPr>
       <w:r>
         <w:br w:type="page"/>
-      </w:r>
-      <w:r>
-        <w:lastRenderedPageBreak/>
         <w:t xml:space="preserve">Part 3: </w:t>
       </w:r>
       <w:r>
@@ -576,6 +589,8 @@
       <w:r>
         <w:t xml:space="preserve"> </w:t>
       </w:r>
+      <w:proofErr w:type="spellStart"/>
+      <w:proofErr w:type="gramStart"/>
       <w:r>
         <w:rPr>
           <w:rStyle w:val="Computer"/>
@@ -589,12 +604,21 @@
         </w:rPr>
         <w:t>Polygon</w:t>
       </w:r>
+      <w:proofErr w:type="spellEnd"/>
       <w:r>
         <w:rPr>
           <w:rStyle w:val="HTMLTypewriter"/>
           <w:szCs w:val="20"/>
         </w:rPr>
-        <w:t>()</w:t>
+        <w:t>(</w:t>
+      </w:r>
+      <w:proofErr w:type="gramEnd"/>
+      <w:r>
+        <w:rPr>
+          <w:rStyle w:val="HTMLTypewriter"/>
+          <w:szCs w:val="20"/>
+        </w:rPr>
+        <w:t>)</w:t>
       </w:r>
       <w:r>
         <w:t xml:space="preserve"> </w:t>
@@ -646,12 +670,14 @@
       <w:r>
         <w:t xml:space="preserve">); note that the </w:t>
       </w:r>
+      <w:proofErr w:type="spellStart"/>
       <w:r>
         <w:rPr>
           <w:rStyle w:val="Computer"/>
         </w:rPr>
         <w:t>drawPolygon</w:t>
       </w:r>
+      <w:proofErr w:type="spellEnd"/>
       <w:r>
         <w:rPr>
           <w:rStyle w:val="Computer"/>
@@ -679,6 +705,7 @@
       <w:r>
         <w:t xml:space="preserve">. Modify the </w:t>
       </w:r>
+      <w:proofErr w:type="gramStart"/>
       <w:r>
         <w:rPr>
           <w:rStyle w:val="HTMLTypewriter"/>
@@ -691,348 +718,373 @@
           <w:rStyle w:val="HTMLTypewriter"/>
           <w:szCs w:val="20"/>
         </w:rPr>
-        <w:t>()</w:t>
-      </w:r>
-      <w:r>
-        <w:t xml:space="preserve"> method in the </w:t>
-      </w:r>
-      <w:r>
-        <w:rPr>
-          <w:rStyle w:val="Computer"/>
-        </w:rPr>
-        <w:t>Triangle</w:t>
-      </w:r>
+        <w:t>(</w:t>
+      </w:r>
+      <w:proofErr w:type="gramEnd"/>
       <w:r>
         <w:rPr>
           <w:rStyle w:val="HTMLTypewriter"/>
           <w:szCs w:val="20"/>
         </w:rPr>
-        <w:t>.java</w:t>
-      </w:r>
-      <w:r>
-        <w:t xml:space="preserve"> file so that a large, green, </w:t>
-      </w:r>
-      <w:r>
-        <w:rPr>
-          <w:u w:val="single"/>
-        </w:rPr>
-        <w:t>filled-in</w:t>
-      </w:r>
-      <w:r>
-        <w:t xml:space="preserve"> triangle appears in </w:t>
-      </w:r>
-      <w:r>
-        <w:t xml:space="preserve">a </w:t>
-      </w:r>
-      <w:r>
-        <w:t xml:space="preserve">window on a </w:t>
-      </w:r>
-      <w:r>
-        <w:rPr>
-          <w:b/>
-          <w:bCs/>
-        </w:rPr>
-        <w:t>yellow</w:t>
-      </w:r>
-      <w:r>
-        <w:t xml:space="preserve"> background. </w:t>
-      </w:r>
-    </w:p>
-    <w:p/>
-    <w:p>
-      <w:r>
-        <w:t xml:space="preserve">To do this, start by creating a </w:t>
+        <w:t>)</w:t>
+      </w:r>
+      <w:r>
+        <w:t xml:space="preserve"> method in the </w:t>
       </w:r>
       <w:r>
         <w:rPr>
           <w:rStyle w:val="Computer"/>
         </w:rPr>
-        <w:t>Polygon</w:t>
-      </w:r>
-      <w:r>
-        <w:t xml:space="preserve"> </w:t>
-      </w:r>
-      <w:r>
-        <w:t xml:space="preserve">object and add points to it.  </w:t>
-      </w:r>
-    </w:p>
-    <w:p>
-      <w:pPr>
-        <w:pStyle w:val="NormalWeb"/>
-        <w:rPr>
-          <w:b/>
-          <w:u w:val="single"/>
-        </w:rPr>
-      </w:pPr>
-    </w:p>
-    <w:p>
-      <w:pPr>
-        <w:pStyle w:val="NormalWeb"/>
-      </w:pPr>
-      <w:r>
-        <w:rPr>
-          <w:b/>
-          <w:u w:val="single"/>
-        </w:rPr>
-        <w:t>checkpoint 3 (20 points):</w:t>
-      </w:r>
-      <w:r>
-        <w:rPr>
-          <w:b/>
-        </w:rPr>
-        <w:t xml:space="preserve"> </w:t>
-      </w:r>
-      <w:r>
-        <w:rPr>
-          <w:b/>
-        </w:rPr>
-        <w:t xml:space="preserve">Show your code and output to </w:t>
-      </w:r>
-      <w:r>
-        <w:rPr>
-          <w:b/>
-        </w:rPr>
-        <w:t>your lab instructor or assistant.</w:t>
-      </w:r>
-      <w:r>
-        <w:t xml:space="preserve"> </w:t>
-      </w:r>
-    </w:p>
-    <w:p>
-      <w:pPr>
-        <w:pStyle w:val="Heading3"/>
-      </w:pPr>
-      <w:r>
-        <w:br/>
-      </w:r>
-    </w:p>
-    <w:p>
-      <w:pPr>
-        <w:pStyle w:val="Heading3"/>
-      </w:pPr>
-      <w:r>
-        <w:t xml:space="preserve">Part 4: Create </w:t>
-      </w:r>
-      <w:r>
-        <w:t>a program</w:t>
-      </w:r>
-      <w:r>
-        <w:t xml:space="preserve"> that draws a house.  </w:t>
-      </w:r>
-    </w:p>
-    <w:p>
-      <w:r>
-        <w:t xml:space="preserve">Open the </w:t>
+        <w:t>Triangle</w:t>
       </w:r>
       <w:r>
         <w:rPr>
           <w:rStyle w:val="HTMLTypewriter"/>
           <w:szCs w:val="20"/>
         </w:rPr>
-        <w:t>House</w:t>
-      </w:r>
-      <w:r>
+        <w:t>.java</w:t>
+      </w:r>
+      <w:r>
+        <w:t xml:space="preserve"> file so that a large, green, </w:t>
+      </w:r>
+      <w:r>
+        <w:rPr>
+          <w:u w:val="single"/>
+        </w:rPr>
+        <w:t>filled-in</w:t>
+      </w:r>
+      <w:r>
+        <w:t xml:space="preserve"> triangle appears in </w:t>
+      </w:r>
+      <w:r>
+        <w:t xml:space="preserve">a </w:t>
+      </w:r>
+      <w:r>
+        <w:t xml:space="preserve">window on a </w:t>
+      </w:r>
+      <w:r>
+        <w:rPr>
+          <w:b/>
+          <w:bCs/>
+        </w:rPr>
+        <w:t>yellow</w:t>
+      </w:r>
+      <w:r>
+        <w:t xml:space="preserve"> background. </w:t>
+      </w:r>
+    </w:p>
+    <w:p/>
+    <w:p>
+      <w:r>
+        <w:t xml:space="preserve">To do this, start by creating a </w:t>
+      </w:r>
+      <w:r>
+        <w:rPr>
+          <w:rStyle w:val="Computer"/>
+        </w:rPr>
+        <w:t>Polygon</w:t>
+      </w:r>
+      <w:r>
+        <w:t xml:space="preserve"> object and add points to it.  </w:t>
+      </w:r>
+    </w:p>
+    <w:p>
+      <w:pPr>
+        <w:pStyle w:val="NormalWeb"/>
+        <w:rPr>
+          <w:b/>
+          <w:u w:val="single"/>
+        </w:rPr>
+      </w:pPr>
+    </w:p>
+    <w:p>
+      <w:pPr>
+        <w:pStyle w:val="NormalWeb"/>
+      </w:pPr>
+      <w:r>
+        <w:rPr>
+          <w:b/>
+          <w:u w:val="single"/>
+        </w:rPr>
+        <w:t>checkpoint 3 (20 points):</w:t>
+      </w:r>
+      <w:r>
+        <w:rPr>
+          <w:b/>
+        </w:rPr>
         <w:t xml:space="preserve"> </w:t>
       </w:r>
       <w:r>
-        <w:t>class</w:t>
-      </w:r>
-      <w:r>
-        <w:t xml:space="preserve">. Modify the </w:t>
+        <w:rPr>
+          <w:b/>
+        </w:rPr>
+        <w:t xml:space="preserve">Show your code and output to </w:t>
+      </w:r>
+      <w:r>
+        <w:rPr>
+          <w:b/>
+        </w:rPr>
+        <w:t>your lab instructor or assistant.</w:t>
+      </w:r>
+      <w:r>
+        <w:t xml:space="preserve"> </w:t>
+      </w:r>
+    </w:p>
+    <w:p>
+      <w:pPr>
+        <w:pStyle w:val="Heading3"/>
+      </w:pPr>
+      <w:r>
+        <w:br/>
+      </w:r>
+    </w:p>
+    <w:p>
+      <w:pPr>
+        <w:pStyle w:val="Heading3"/>
+      </w:pPr>
+      <w:r>
+        <w:t xml:space="preserve">Part 4: Create </w:t>
+      </w:r>
+      <w:r>
+        <w:t>a program</w:t>
+      </w:r>
+      <w:r>
+        <w:t xml:space="preserve"> that draws a house.  </w:t>
+      </w:r>
+    </w:p>
+    <w:p>
+      <w:r>
+        <w:t xml:space="preserve">Open the </w:t>
       </w:r>
       <w:r>
         <w:rPr>
           <w:rStyle w:val="HTMLTypewriter"/>
           <w:szCs w:val="20"/>
         </w:rPr>
-        <w:t>paint</w:t>
-      </w:r>
+        <w:t>House</w:t>
+      </w:r>
+      <w:r>
+        <w:t xml:space="preserve"> </w:t>
+      </w:r>
+      <w:r>
+        <w:t>class</w:t>
+      </w:r>
+      <w:r>
+        <w:t xml:space="preserve">. Modify the </w:t>
+      </w:r>
+      <w:proofErr w:type="gramStart"/>
       <w:r>
         <w:rPr>
           <w:rStyle w:val="HTMLTypewriter"/>
           <w:szCs w:val="20"/>
         </w:rPr>
-        <w:t>()</w:t>
-      </w:r>
-      <w:r>
-        <w:t xml:space="preserve"> method in the </w:t>
+        <w:t>paint</w:t>
       </w:r>
       <w:r>
         <w:rPr>
           <w:rStyle w:val="HTMLTypewriter"/>
           <w:szCs w:val="20"/>
         </w:rPr>
-        <w:t>.java</w:t>
-      </w:r>
-      <w:r>
-        <w:t xml:space="preserve"> file so that it displays a house. Your house should have a roof, a door, at least one visible window and at least one additional feature of your choice (e.g., a lawn, trees, a chimney, blue sky, a mailbox, a doorknob, etc.)</w:t>
-      </w:r>
-      <w:r>
-        <w:t>.</w:t>
-      </w:r>
-      <w:r>
-        <w:t xml:space="preserve"> You can also "enhance" the window so that it has multiple panes, shutters, etc. Choose colors that you find visually pleasing. </w:t>
-      </w:r>
-      <w:r>
-        <w:t>For ideas, y</w:t>
-      </w:r>
-      <w:r>
-        <w:t xml:space="preserve">ou </w:t>
-      </w:r>
-      <w:r>
-        <w:t xml:space="preserve">might want to review the colors in the </w:t>
-      </w:r>
-      <w:r>
-        <w:rPr>
-          <w:i/>
-        </w:rPr>
-        <w:t xml:space="preserve">Graphics in Java </w:t>
-      </w:r>
-      <w:r>
-        <w:rPr>
-          <w:iCs/>
-        </w:rPr>
-        <w:t>PDF included in the lab</w:t>
-      </w:r>
-      <w:r>
-        <w:t xml:space="preserve">. </w:t>
-      </w:r>
-    </w:p>
-    <w:p/>
-    <w:p>
-      <w:r>
-        <w:t xml:space="preserve">It might be difficult for someone reading your code to tell which lines of code are drawing which parts of the house. Help them out by giving helpful names to all </w:t>
-      </w:r>
-      <w:r>
-        <w:rPr>
-          <w:rStyle w:val="Computer"/>
-        </w:rPr>
-        <w:t>Polygon</w:t>
-      </w:r>
-      <w:r>
-        <w:t xml:space="preserve"> object</w:t>
-      </w:r>
-      <w:r>
-        <w:t xml:space="preserve">s, and leaving a brief comment for each other bit of code where it’s not obvious what it’s drawing. </w:t>
-      </w:r>
-    </w:p>
-    <w:p>
-      <w:pPr>
-        <w:pStyle w:val="NormalWeb"/>
-        <w:rPr>
-          <w:b/>
-          <w:u w:val="single"/>
-        </w:rPr>
-      </w:pPr>
-    </w:p>
-    <w:p>
-      <w:pPr>
-        <w:pStyle w:val="NormalWeb"/>
-      </w:pPr>
-      <w:r>
-        <w:rPr>
-          <w:b/>
-          <w:u w:val="single"/>
-        </w:rPr>
-        <w:t>checkpoint 4 (20 points):</w:t>
-      </w:r>
-      <w:r>
-        <w:rPr>
-          <w:b/>
-        </w:rPr>
-        <w:t xml:space="preserve"> </w:t>
-      </w:r>
-      <w:r>
-        <w:rPr>
-          <w:b/>
-        </w:rPr>
-        <w:t>Show your code and output to your lab instructor or assistant.</w:t>
-      </w:r>
-      <w:r>
-        <w:rPr>
-          <w:b/>
-        </w:rPr>
-        <w:t xml:space="preserve"> </w:t>
-      </w:r>
-      <w:r>
-        <w:rPr>
-          <w:b/>
-        </w:rPr>
-        <w:t xml:space="preserve">Show how you made your code readable via variable names </w:t>
-      </w:r>
-      <w:r>
-        <w:rPr>
-          <w:b/>
-        </w:rPr>
-        <w:t>and comments.</w:t>
-      </w:r>
-      <w:r>
-        <w:t xml:space="preserve"> </w:t>
-      </w:r>
-    </w:p>
-    <w:p>
-      <w:pPr>
-        <w:pStyle w:val="NormalWeb"/>
-      </w:pPr>
-    </w:p>
-    <w:p>
-      <w:pPr>
-        <w:pStyle w:val="Heading3"/>
-      </w:pPr>
-    </w:p>
-    <w:p>
-      <w:pPr>
-        <w:pStyle w:val="Heading3"/>
-      </w:pPr>
-      <w:r>
-        <w:t xml:space="preserve">Part </w:t>
-      </w:r>
-      <w:r>
-        <w:t>5</w:t>
-      </w:r>
-      <w:r>
-        <w:t xml:space="preserve">: Create </w:t>
-      </w:r>
-      <w:r>
-        <w:t>a program</w:t>
-      </w:r>
-      <w:r>
-        <w:t xml:space="preserve"> that draws a jack-o-lantern </w:t>
-      </w:r>
-    </w:p>
-    <w:p>
-      <w:pPr>
-        <w:pStyle w:val="NormalWeb"/>
-      </w:pPr>
-      <w:r>
-        <w:t xml:space="preserve">Open the </w:t>
-      </w:r>
+        <w:t>(</w:t>
+      </w:r>
+      <w:proofErr w:type="gramEnd"/>
       <w:r>
         <w:rPr>
           <w:rStyle w:val="HTMLTypewriter"/>
           <w:szCs w:val="20"/>
         </w:rPr>
-        <w:t>Jackolantern</w:t>
-      </w:r>
-      <w:r>
-        <w:t xml:space="preserve"> class. </w:t>
-      </w:r>
-      <w:r>
-        <w:t xml:space="preserve">Modify the </w:t>
+        <w:t>)</w:t>
+      </w:r>
+      <w:r>
+        <w:t xml:space="preserve"> method in the </w:t>
       </w:r>
       <w:r>
         <w:rPr>
           <w:rStyle w:val="HTMLTypewriter"/>
           <w:szCs w:val="20"/>
         </w:rPr>
-        <w:t>paint</w:t>
-      </w:r>
+        <w:t>.java</w:t>
+      </w:r>
+      <w:r>
+        <w:t xml:space="preserve"> file so that it displays a house. Your house should have a roof, a door, at least one visible window and at least one additional feature of your choice (e.g., a lawn, trees, a chimney, blue sky, a mailbox, a doorknob, etc.)</w:t>
+      </w:r>
+      <w:r>
+        <w:t>.</w:t>
+      </w:r>
+      <w:r>
+        <w:t xml:space="preserve"> You can also "enhance" the window so that it has multiple panes, shutters, etc. Choose colors that you find visually pleasing. </w:t>
+      </w:r>
+      <w:r>
+        <w:t xml:space="preserve">For ideas, you </w:t>
+      </w:r>
+      <w:r>
+        <w:t xml:space="preserve">might want to review the colors in the </w:t>
+      </w:r>
+      <w:r>
+        <w:rPr>
+          <w:i/>
+        </w:rPr>
+        <w:t xml:space="preserve">Graphics in Java </w:t>
+      </w:r>
+      <w:r>
+        <w:rPr>
+          <w:iCs/>
+        </w:rPr>
+        <w:t>PDF included in the lab</w:t>
+      </w:r>
+      <w:r>
+        <w:t xml:space="preserve">. </w:t>
+      </w:r>
+    </w:p>
+    <w:p/>
+    <w:p>
+      <w:r>
+        <w:t xml:space="preserve">It might be difficult for someone reading your code to tell which lines of code are drawing which parts of the house. Help them out by giving helpful names to all </w:t>
+      </w:r>
+      <w:r>
+        <w:rPr>
+          <w:rStyle w:val="Computer"/>
+        </w:rPr>
+        <w:t>Polygon</w:t>
+      </w:r>
+      <w:r>
+        <w:t xml:space="preserve"> objects, and leaving a brief comment for each other bit of code where it’s not obvious what it</w:t>
+      </w:r>
+      <w:r>
+        <w:t xml:space="preserve"> is</w:t>
+      </w:r>
+      <w:r>
+        <w:t xml:space="preserve"> drawing. </w:t>
+      </w:r>
+    </w:p>
+    <w:p>
+      <w:pPr>
+        <w:pStyle w:val="NormalWeb"/>
+        <w:rPr>
+          <w:b/>
+          <w:u w:val="single"/>
+        </w:rPr>
+      </w:pPr>
+    </w:p>
+    <w:p>
+      <w:pPr>
+        <w:pStyle w:val="NormalWeb"/>
+      </w:pPr>
+      <w:r>
+        <w:rPr>
+          <w:b/>
+          <w:u w:val="single"/>
+        </w:rPr>
+        <w:t>checkpoint 4 (20 points):</w:t>
+      </w:r>
+      <w:r>
+        <w:rPr>
+          <w:b/>
+        </w:rPr>
+        <w:t xml:space="preserve"> </w:t>
+      </w:r>
+      <w:r>
+        <w:rPr>
+          <w:b/>
+        </w:rPr>
+        <w:t>Show your code and output to your lab instructor or assistant.</w:t>
+      </w:r>
+      <w:r>
+        <w:rPr>
+          <w:b/>
+        </w:rPr>
+        <w:t xml:space="preserve"> </w:t>
+      </w:r>
+      <w:r>
+        <w:rPr>
+          <w:b/>
+        </w:rPr>
+        <w:t xml:space="preserve">Show how you made your code readable via variable names </w:t>
+      </w:r>
+      <w:r>
+        <w:rPr>
+          <w:b/>
+        </w:rPr>
+        <w:t>and comments.</w:t>
+      </w:r>
+      <w:r>
+        <w:t xml:space="preserve"> </w:t>
+      </w:r>
+    </w:p>
+    <w:p>
+      <w:pPr>
+        <w:pStyle w:val="NormalWeb"/>
+      </w:pPr>
+    </w:p>
+    <w:p>
+      <w:pPr>
+        <w:pStyle w:val="Heading3"/>
+      </w:pPr>
+    </w:p>
+    <w:p>
+      <w:pPr>
+        <w:pStyle w:val="Heading3"/>
+      </w:pPr>
+      <w:r>
+        <w:t xml:space="preserve">Part </w:t>
+      </w:r>
+      <w:r>
+        <w:t>5</w:t>
+      </w:r>
+      <w:r>
+        <w:t xml:space="preserve">: Create </w:t>
+      </w:r>
+      <w:r>
+        <w:t>a program</w:t>
+      </w:r>
+      <w:r>
+        <w:t xml:space="preserve"> that draws a jack-o-lantern </w:t>
+      </w:r>
+    </w:p>
+    <w:p>
+      <w:pPr>
+        <w:pStyle w:val="NormalWeb"/>
+      </w:pPr>
+      <w:r>
+        <w:t xml:space="preserve">Open the </w:t>
+      </w:r>
+      <w:proofErr w:type="spellStart"/>
       <w:r>
         <w:rPr>
           <w:rStyle w:val="HTMLTypewriter"/>
           <w:szCs w:val="20"/>
         </w:rPr>
-        <w:t>()</w:t>
+        <w:t>Jackolantern</w:t>
+      </w:r>
+      <w:proofErr w:type="spellEnd"/>
+      <w:r>
+        <w:t xml:space="preserve"> class. </w:t>
+      </w:r>
+      <w:r>
+        <w:t xml:space="preserve">Modify the </w:t>
+      </w:r>
+      <w:proofErr w:type="gramStart"/>
+      <w:r>
+        <w:rPr>
+          <w:rStyle w:val="HTMLTypewriter"/>
+          <w:szCs w:val="20"/>
+        </w:rPr>
+        <w:t>paint</w:t>
+      </w:r>
+      <w:r>
+        <w:rPr>
+          <w:rStyle w:val="HTMLTypewriter"/>
+          <w:szCs w:val="20"/>
+        </w:rPr>
+        <w:t>(</w:t>
+      </w:r>
+      <w:proofErr w:type="gramEnd"/>
+      <w:r>
+        <w:rPr>
+          <w:rStyle w:val="HTMLTypewriter"/>
+          <w:szCs w:val="20"/>
+        </w:rPr>
+        <w:t>)</w:t>
       </w:r>
       <w:r>
         <w:t xml:space="preserve"> method in the </w:t>
@@ -1281,7 +1333,7 @@
 </file>
 
 <file path=word/endnotes.xml><?xml version="1.0" encoding="utf-8"?>
-<w:endnotes xmlns:wpc="http://schemas.microsoft.com/office/word/2010/wordprocessingCanvas" xmlns:cx="http://schemas.microsoft.com/office/drawing/2014/chartex" xmlns:cx1="http://schemas.microsoft.com/office/drawing/2015/9/8/chartex" xmlns:cx2="http://schemas.microsoft.com/office/drawing/2015/10/21/chartex" xmlns:cx3="http://schemas.microsoft.com/office/drawing/2016/5/9/chartex" xmlns:cx4="http://schemas.microsoft.com/office/drawing/2016/5/10/chartex" xmlns:cx5="http://schemas.microsoft.com/office/drawing/2016/5/11/chartex" xmlns:cx6="http://schemas.microsoft.com/office/drawing/2016/5/12/chartex" xmlns:cx7="http://schemas.microsoft.com/office/drawing/2016/5/13/chartex" xmlns:cx8="http://schemas.microsoft.com/office/drawing/2016/5/14/chartex" xmlns:mc="http://schemas.openxmlformats.org/markup-compatibility/2006" xmlns:aink="http://schemas.microsoft.com/office/drawing/2016/ink" xmlns:am3d="http://schemas.microsoft.com/office/drawing/2017/model3d" xmlns:o="urn:schemas-microsoft-com:office:office" xmlns:oel="http://schemas.microsoft.com/office/2019/extlst" xmlns:r="http://schemas.openxmlformats.org/officeDocument/2006/relationships" xmlns:m="http://schemas.openxmlformats.org/officeDocument/2006/math" xmlns:v="urn:schemas-microsoft-com:vml" xmlns:wp14="http://schemas.microsoft.com/office/word/2010/wordprocessingDrawing" xmlns:wp="http://schemas.openxmlformats.org/drawingml/2006/wordprocessingDrawing" xmlns:w10="urn:schemas-microsoft-com:office:word" xmlns:w="http://schemas.openxmlformats.org/wordprocessingml/2006/main" xmlns:w14="http://schemas.microsoft.com/office/word/2010/wordml" xmlns:w15="http://schemas.microsoft.com/office/word/2012/wordml" xmlns:w16cex="http://schemas.microsoft.com/office/word/2018/wordml/cex" xmlns:w16cid="http://schemas.microsoft.com/office/word/2016/wordml/cid" xmlns:w16="http://schemas.microsoft.com/office/word/2018/wordml" xmlns:w16sdtdh="http://schemas.microsoft.com/office/word/2020/wordml/sdtdatahash" xmlns:w16se="http://schemas.microsoft.com/office/word/2015/wordml/symex" xmlns:wpg="http://schemas.microsoft.com/office/word/2010/wordprocessingGroup" xmlns:wpi="http://schemas.microsoft.com/office/word/2010/wordprocessingInk" xmlns:wne="http://schemas.microsoft.com/office/word/2006/wordml" xmlns:wps="http://schemas.microsoft.com/office/word/2010/wordprocessingShape" mc:Ignorable="w14 w15 w16se w16cid w16 w16cex w16sdtdh wp14">
+<w:endnotes xmlns:wpc="http://schemas.microsoft.com/office/word/2010/wordprocessingCanvas" xmlns:cx="http://schemas.microsoft.com/office/drawing/2014/chartex" xmlns:cx1="http://schemas.microsoft.com/office/drawing/2015/9/8/chartex" xmlns:cx2="http://schemas.microsoft.com/office/drawing/2015/10/21/chartex" xmlns:cx3="http://schemas.microsoft.com/office/drawing/2016/5/9/chartex" xmlns:cx4="http://schemas.microsoft.com/office/drawing/2016/5/10/chartex" xmlns:cx5="http://schemas.microsoft.com/office/drawing/2016/5/11/chartex" xmlns:cx6="http://schemas.microsoft.com/office/drawing/2016/5/12/chartex" xmlns:cx7="http://schemas.microsoft.com/office/drawing/2016/5/13/chartex" xmlns:cx8="http://schemas.microsoft.com/office/drawing/2016/5/14/chartex" xmlns:mc="http://schemas.openxmlformats.org/markup-compatibility/2006" xmlns:aink="http://schemas.microsoft.com/office/drawing/2016/ink" xmlns:am3d="http://schemas.microsoft.com/office/drawing/2017/model3d" xmlns:o="urn:schemas-microsoft-com:office:office" xmlns:oel="http://schemas.microsoft.com/office/2019/extlst" xmlns:r="http://schemas.openxmlformats.org/officeDocument/2006/relationships" xmlns:m="http://schemas.openxmlformats.org/officeDocument/2006/math" xmlns:v="urn:schemas-microsoft-com:vml" xmlns:wp14="http://schemas.microsoft.com/office/word/2010/wordprocessingDrawing" xmlns:wp="http://schemas.openxmlformats.org/drawingml/2006/wordprocessingDrawing" xmlns:w10="urn:schemas-microsoft-com:office:word" xmlns:w="http://schemas.openxmlformats.org/wordprocessingml/2006/main" xmlns:w14="http://schemas.microsoft.com/office/word/2010/wordml" xmlns:w15="http://schemas.microsoft.com/office/word/2012/wordml" xmlns:w16cex="http://schemas.microsoft.com/office/word/2018/wordml/cex" xmlns:w16cid="http://schemas.microsoft.com/office/word/2016/wordml/cid" xmlns:w16="http://schemas.microsoft.com/office/word/2018/wordml" xmlns:w16du="http://schemas.microsoft.com/office/word/2023/wordml/word16du" xmlns:w16sdtdh="http://schemas.microsoft.com/office/word/2020/wordml/sdtdatahash" xmlns:w16sdtfl="http://schemas.microsoft.com/office/word/2024/wordml/sdtformatlock" xmlns:w16se="http://schemas.microsoft.com/office/word/2015/wordml/symex" xmlns:wpg="http://schemas.microsoft.com/office/word/2010/wordprocessingGroup" xmlns:wpi="http://schemas.microsoft.com/office/word/2010/wordprocessingInk" xmlns:wne="http://schemas.microsoft.com/office/word/2006/wordml" xmlns:wps="http://schemas.microsoft.com/office/word/2010/wordprocessingShape" mc:Ignorable="w14 w15 w16se w16cid w16 w16cex w16sdtdh w16sdtfl w16du wp14">
   <w:endnote w:type="separator" w:id="-1">
     <w:p>
       <w:r>
@@ -1300,7 +1352,7 @@
 </file>
 
 <file path=word/footer1.xml><?xml version="1.0" encoding="utf-8"?>
-<w:ftr xmlns:wpc="http://schemas.microsoft.com/office/word/2010/wordprocessingCanvas" xmlns:cx="http://schemas.microsoft.com/office/drawing/2014/chartex" xmlns:cx1="http://schemas.microsoft.com/office/drawing/2015/9/8/chartex" xmlns:cx2="http://schemas.microsoft.com/office/drawing/2015/10/21/chartex" xmlns:cx3="http://schemas.microsoft.com/office/drawing/2016/5/9/chartex" xmlns:cx4="http://schemas.microsoft.com/office/drawing/2016/5/10/chartex" xmlns:cx5="http://schemas.microsoft.com/office/drawing/2016/5/11/chartex" xmlns:cx6="http://schemas.microsoft.com/office/drawing/2016/5/12/chartex" xmlns:cx7="http://schemas.microsoft.com/office/drawing/2016/5/13/chartex" xmlns:cx8="http://schemas.microsoft.com/office/drawing/2016/5/14/chartex" xmlns:mc="http://schemas.openxmlformats.org/markup-compatibility/2006" xmlns:aink="http://schemas.microsoft.com/office/drawing/2016/ink" xmlns:am3d="http://schemas.microsoft.com/office/drawing/2017/model3d" xmlns:o="urn:schemas-microsoft-com:office:office" xmlns:oel="http://schemas.microsoft.com/office/2019/extlst" xmlns:r="http://schemas.openxmlformats.org/officeDocument/2006/relationships" xmlns:m="http://schemas.openxmlformats.org/officeDocument/2006/math" xmlns:v="urn:schemas-microsoft-com:vml" xmlns:wp14="http://schemas.microsoft.com/office/word/2010/wordprocessingDrawing" xmlns:wp="http://schemas.openxmlformats.org/drawingml/2006/wordprocessingDrawing" xmlns:w10="urn:schemas-microsoft-com:office:word" xmlns:w="http://schemas.openxmlformats.org/wordprocessingml/2006/main" xmlns:w14="http://schemas.microsoft.com/office/word/2010/wordml" xmlns:w15="http://schemas.microsoft.com/office/word/2012/wordml" xmlns:w16cex="http://schemas.microsoft.com/office/word/2018/wordml/cex" xmlns:w16cid="http://schemas.microsoft.com/office/word/2016/wordml/cid" xmlns:w16="http://schemas.microsoft.com/office/word/2018/wordml" xmlns:w16sdtdh="http://schemas.microsoft.com/office/word/2020/wordml/sdtdatahash" xmlns:w16se="http://schemas.microsoft.com/office/word/2015/wordml/symex" xmlns:wpg="http://schemas.microsoft.com/office/word/2010/wordprocessingGroup" xmlns:wpi="http://schemas.microsoft.com/office/word/2010/wordprocessingInk" xmlns:wne="http://schemas.microsoft.com/office/word/2006/wordml" xmlns:wps="http://schemas.microsoft.com/office/word/2010/wordprocessingShape" mc:Ignorable="w14 w15 w16se w16cid w16 w16cex w16sdtdh wp14">
+<w:ftr xmlns:wpc="http://schemas.microsoft.com/office/word/2010/wordprocessingCanvas" xmlns:cx="http://schemas.microsoft.com/office/drawing/2014/chartex" xmlns:cx1="http://schemas.microsoft.com/office/drawing/2015/9/8/chartex" xmlns:cx2="http://schemas.microsoft.com/office/drawing/2015/10/21/chartex" xmlns:cx3="http://schemas.microsoft.com/office/drawing/2016/5/9/chartex" xmlns:cx4="http://schemas.microsoft.com/office/drawing/2016/5/10/chartex" xmlns:cx5="http://schemas.microsoft.com/office/drawing/2016/5/11/chartex" xmlns:cx6="http://schemas.microsoft.com/office/drawing/2016/5/12/chartex" xmlns:cx7="http://schemas.microsoft.com/office/drawing/2016/5/13/chartex" xmlns:cx8="http://schemas.microsoft.com/office/drawing/2016/5/14/chartex" xmlns:mc="http://schemas.openxmlformats.org/markup-compatibility/2006" xmlns:aink="http://schemas.microsoft.com/office/drawing/2016/ink" xmlns:am3d="http://schemas.microsoft.com/office/drawing/2017/model3d" xmlns:o="urn:schemas-microsoft-com:office:office" xmlns:oel="http://schemas.microsoft.com/office/2019/extlst" xmlns:r="http://schemas.openxmlformats.org/officeDocument/2006/relationships" xmlns:m="http://schemas.openxmlformats.org/officeDocument/2006/math" xmlns:v="urn:schemas-microsoft-com:vml" xmlns:wp14="http://schemas.microsoft.com/office/word/2010/wordprocessingDrawing" xmlns:wp="http://schemas.openxmlformats.org/drawingml/2006/wordprocessingDrawing" xmlns:w10="urn:schemas-microsoft-com:office:word" xmlns:w="http://schemas.openxmlformats.org/wordprocessingml/2006/main" xmlns:w14="http://schemas.microsoft.com/office/word/2010/wordml" xmlns:w15="http://schemas.microsoft.com/office/word/2012/wordml" xmlns:w16cex="http://schemas.microsoft.com/office/word/2018/wordml/cex" xmlns:w16cid="http://schemas.microsoft.com/office/word/2016/wordml/cid" xmlns:w16="http://schemas.microsoft.com/office/word/2018/wordml" xmlns:w16du="http://schemas.microsoft.com/office/word/2023/wordml/word16du" xmlns:w16sdtdh="http://schemas.microsoft.com/office/word/2020/wordml/sdtdatahash" xmlns:w16sdtfl="http://schemas.microsoft.com/office/word/2024/wordml/sdtformatlock" xmlns:w16se="http://schemas.microsoft.com/office/word/2015/wordml/symex" xmlns:wpg="http://schemas.microsoft.com/office/word/2010/wordprocessingGroup" xmlns:wpi="http://schemas.microsoft.com/office/word/2010/wordprocessingInk" xmlns:wne="http://schemas.microsoft.com/office/word/2006/wordml" xmlns:wps="http://schemas.microsoft.com/office/word/2010/wordprocessingShape" mc:Ignorable="w14 w15 w16se w16cid w16 w16cex w16sdtdh w16sdtfl w16du wp14">
   <w:p>
     <w:pPr>
       <w:pStyle w:val="Footer"/>
@@ -1310,7 +1362,7 @@
 </file>
 
 <file path=word/footer2.xml><?xml version="1.0" encoding="utf-8"?>
-<w:ftr xmlns:wpc="http://schemas.microsoft.com/office/word/2010/wordprocessingCanvas" xmlns:cx="http://schemas.microsoft.com/office/drawing/2014/chartex" xmlns:cx1="http://schemas.microsoft.com/office/drawing/2015/9/8/chartex" xmlns:cx2="http://schemas.microsoft.com/office/drawing/2015/10/21/chartex" xmlns:cx3="http://schemas.microsoft.com/office/drawing/2016/5/9/chartex" xmlns:cx4="http://schemas.microsoft.com/office/drawing/2016/5/10/chartex" xmlns:cx5="http://schemas.microsoft.com/office/drawing/2016/5/11/chartex" xmlns:cx6="http://schemas.microsoft.com/office/drawing/2016/5/12/chartex" xmlns:cx7="http://schemas.microsoft.com/office/drawing/2016/5/13/chartex" xmlns:cx8="http://schemas.microsoft.com/office/drawing/2016/5/14/chartex" xmlns:mc="http://schemas.openxmlformats.org/markup-compatibility/2006" xmlns:aink="http://schemas.microsoft.com/office/drawing/2016/ink" xmlns:am3d="http://schemas.microsoft.com/office/drawing/2017/model3d" xmlns:o="urn:schemas-microsoft-com:office:office" xmlns:oel="http://schemas.microsoft.com/office/2019/extlst" xmlns:r="http://schemas.openxmlformats.org/officeDocument/2006/relationships" xmlns:m="http://schemas.openxmlformats.org/officeDocument/2006/math" xmlns:v="urn:schemas-microsoft-com:vml" xmlns:wp14="http://schemas.microsoft.com/office/word/2010/wordprocessingDrawing" xmlns:wp="http://schemas.openxmlformats.org/drawingml/2006/wordprocessingDrawing" xmlns:w10="urn:schemas-microsoft-com:office:word" xmlns:w="http://schemas.openxmlformats.org/wordprocessingml/2006/main" xmlns:w14="http://schemas.microsoft.com/office/word/2010/wordml" xmlns:w15="http://schemas.microsoft.com/office/word/2012/wordml" xmlns:w16cex="http://schemas.microsoft.com/office/word/2018/wordml/cex" xmlns:w16cid="http://schemas.microsoft.com/office/word/2016/wordml/cid" xmlns:w16="http://schemas.microsoft.com/office/word/2018/wordml" xmlns:w16sdtdh="http://schemas.microsoft.com/office/word/2020/wordml/sdtdatahash" xmlns:w16se="http://schemas.microsoft.com/office/word/2015/wordml/symex" xmlns:wpg="http://schemas.microsoft.com/office/word/2010/wordprocessingGroup" xmlns:wpi="http://schemas.microsoft.com/office/word/2010/wordprocessingInk" xmlns:wne="http://schemas.microsoft.com/office/word/2006/wordml" xmlns:wps="http://schemas.microsoft.com/office/word/2010/wordprocessingShape" mc:Ignorable="w14 w15 w16se w16cid w16 w16cex w16sdtdh wp14">
+<w:ftr xmlns:wpc="http://schemas.microsoft.com/office/word/2010/wordprocessingCanvas" xmlns:cx="http://schemas.microsoft.com/office/drawing/2014/chartex" xmlns:cx1="http://schemas.microsoft.com/office/drawing/2015/9/8/chartex" xmlns:cx2="http://schemas.microsoft.com/office/drawing/2015/10/21/chartex" xmlns:cx3="http://schemas.microsoft.com/office/drawing/2016/5/9/chartex" xmlns:cx4="http://schemas.microsoft.com/office/drawing/2016/5/10/chartex" xmlns:cx5="http://schemas.microsoft.com/office/drawing/2016/5/11/chartex" xmlns:cx6="http://schemas.microsoft.com/office/drawing/2016/5/12/chartex" xmlns:cx7="http://schemas.microsoft.com/office/drawing/2016/5/13/chartex" xmlns:cx8="http://schemas.microsoft.com/office/drawing/2016/5/14/chartex" xmlns:mc="http://schemas.openxmlformats.org/markup-compatibility/2006" xmlns:aink="http://schemas.microsoft.com/office/drawing/2016/ink" xmlns:am3d="http://schemas.microsoft.com/office/drawing/2017/model3d" xmlns:o="urn:schemas-microsoft-com:office:office" xmlns:oel="http://schemas.microsoft.com/office/2019/extlst" xmlns:r="http://schemas.openxmlformats.org/officeDocument/2006/relationships" xmlns:m="http://schemas.openxmlformats.org/officeDocument/2006/math" xmlns:v="urn:schemas-microsoft-com:vml" xmlns:wp14="http://schemas.microsoft.com/office/word/2010/wordprocessingDrawing" xmlns:wp="http://schemas.openxmlformats.org/drawingml/2006/wordprocessingDrawing" xmlns:w10="urn:schemas-microsoft-com:office:word" xmlns:w="http://schemas.openxmlformats.org/wordprocessingml/2006/main" xmlns:w14="http://schemas.microsoft.com/office/word/2010/wordml" xmlns:w15="http://schemas.microsoft.com/office/word/2012/wordml" xmlns:w16cex="http://schemas.microsoft.com/office/word/2018/wordml/cex" xmlns:w16cid="http://schemas.microsoft.com/office/word/2016/wordml/cid" xmlns:w16="http://schemas.microsoft.com/office/word/2018/wordml" xmlns:w16du="http://schemas.microsoft.com/office/word/2023/wordml/word16du" xmlns:w16sdtdh="http://schemas.microsoft.com/office/word/2020/wordml/sdtdatahash" xmlns:w16sdtfl="http://schemas.microsoft.com/office/word/2024/wordml/sdtformatlock" xmlns:w16se="http://schemas.microsoft.com/office/word/2015/wordml/symex" xmlns:wpg="http://schemas.microsoft.com/office/word/2010/wordprocessingGroup" xmlns:wpi="http://schemas.microsoft.com/office/word/2010/wordprocessingInk" xmlns:wne="http://schemas.microsoft.com/office/word/2006/wordml" xmlns:wps="http://schemas.microsoft.com/office/word/2010/wordprocessingShape" mc:Ignorable="w14 w15 w16se w16cid w16 w16cex w16sdtdh w16sdtfl w16du wp14">
   <w:p>
     <w:pPr>
       <w:pStyle w:val="Footer"/>
@@ -1320,7 +1372,7 @@
 </file>
 
 <file path=word/footer3.xml><?xml version="1.0" encoding="utf-8"?>
-<w:ftr xmlns:wpc="http://schemas.microsoft.com/office/word/2010/wordprocessingCanvas" xmlns:cx="http://schemas.microsoft.com/office/drawing/2014/chartex" xmlns:cx1="http://schemas.microsoft.com/office/drawing/2015/9/8/chartex" xmlns:cx2="http://schemas.microsoft.com/office/drawing/2015/10/21/chartex" xmlns:cx3="http://schemas.microsoft.com/office/drawing/2016/5/9/chartex" xmlns:cx4="http://schemas.microsoft.com/office/drawing/2016/5/10/chartex" xmlns:cx5="http://schemas.microsoft.com/office/drawing/2016/5/11/chartex" xmlns:cx6="http://schemas.microsoft.com/office/drawing/2016/5/12/chartex" xmlns:cx7="http://schemas.microsoft.com/office/drawing/2016/5/13/chartex" xmlns:cx8="http://schemas.microsoft.com/office/drawing/2016/5/14/chartex" xmlns:mc="http://schemas.openxmlformats.org/markup-compatibility/2006" xmlns:aink="http://schemas.microsoft.com/office/drawing/2016/ink" xmlns:am3d="http://schemas.microsoft.com/office/drawing/2017/model3d" xmlns:o="urn:schemas-microsoft-com:office:office" xmlns:oel="http://schemas.microsoft.com/office/2019/extlst" xmlns:r="http://schemas.openxmlformats.org/officeDocument/2006/relationships" xmlns:m="http://schemas.openxmlformats.org/officeDocument/2006/math" xmlns:v="urn:schemas-microsoft-com:vml" xmlns:wp14="http://schemas.microsoft.com/office/word/2010/wordprocessingDrawing" xmlns:wp="http://schemas.openxmlformats.org/drawingml/2006/wordprocessingDrawing" xmlns:w10="urn:schemas-microsoft-com:office:word" xmlns:w="http://schemas.openxmlformats.org/wordprocessingml/2006/main" xmlns:w14="http://schemas.microsoft.com/office/word/2010/wordml" xmlns:w15="http://schemas.microsoft.com/office/word/2012/wordml" xmlns:w16cex="http://schemas.microsoft.com/office/word/2018/wordml/cex" xmlns:w16cid="http://schemas.microsoft.com/office/word/2016/wordml/cid" xmlns:w16="http://schemas.microsoft.com/office/word/2018/wordml" xmlns:w16sdtdh="http://schemas.microsoft.com/office/word/2020/wordml/sdtdatahash" xmlns:w16se="http://schemas.microsoft.com/office/word/2015/wordml/symex" xmlns:wpg="http://schemas.microsoft.com/office/word/2010/wordprocessingGroup" xmlns:wpi="http://schemas.microsoft.com/office/word/2010/wordprocessingInk" xmlns:wne="http://schemas.microsoft.com/office/word/2006/wordml" xmlns:wps="http://schemas.microsoft.com/office/word/2010/wordprocessingShape" mc:Ignorable="w14 w15 w16se w16cid w16 w16cex w16sdtdh wp14">
+<w:ftr xmlns:wpc="http://schemas.microsoft.com/office/word/2010/wordprocessingCanvas" xmlns:cx="http://schemas.microsoft.com/office/drawing/2014/chartex" xmlns:cx1="http://schemas.microsoft.com/office/drawing/2015/9/8/chartex" xmlns:cx2="http://schemas.microsoft.com/office/drawing/2015/10/21/chartex" xmlns:cx3="http://schemas.microsoft.com/office/drawing/2016/5/9/chartex" xmlns:cx4="http://schemas.microsoft.com/office/drawing/2016/5/10/chartex" xmlns:cx5="http://schemas.microsoft.com/office/drawing/2016/5/11/chartex" xmlns:cx6="http://schemas.microsoft.com/office/drawing/2016/5/12/chartex" xmlns:cx7="http://schemas.microsoft.com/office/drawing/2016/5/13/chartex" xmlns:cx8="http://schemas.microsoft.com/office/drawing/2016/5/14/chartex" xmlns:mc="http://schemas.openxmlformats.org/markup-compatibility/2006" xmlns:aink="http://schemas.microsoft.com/office/drawing/2016/ink" xmlns:am3d="http://schemas.microsoft.com/office/drawing/2017/model3d" xmlns:o="urn:schemas-microsoft-com:office:office" xmlns:oel="http://schemas.microsoft.com/office/2019/extlst" xmlns:r="http://schemas.openxmlformats.org/officeDocument/2006/relationships" xmlns:m="http://schemas.openxmlformats.org/officeDocument/2006/math" xmlns:v="urn:schemas-microsoft-com:vml" xmlns:wp14="http://schemas.microsoft.com/office/word/2010/wordprocessingDrawing" xmlns:wp="http://schemas.openxmlformats.org/drawingml/2006/wordprocessingDrawing" xmlns:w10="urn:schemas-microsoft-com:office:word" xmlns:w="http://schemas.openxmlformats.org/wordprocessingml/2006/main" xmlns:w14="http://schemas.microsoft.com/office/word/2010/wordml" xmlns:w15="http://schemas.microsoft.com/office/word/2012/wordml" xmlns:w16cex="http://schemas.microsoft.com/office/word/2018/wordml/cex" xmlns:w16cid="http://schemas.microsoft.com/office/word/2016/wordml/cid" xmlns:w16="http://schemas.microsoft.com/office/word/2018/wordml" xmlns:w16du="http://schemas.microsoft.com/office/word/2023/wordml/word16du" xmlns:w16sdtdh="http://schemas.microsoft.com/office/word/2020/wordml/sdtdatahash" xmlns:w16sdtfl="http://schemas.microsoft.com/office/word/2024/wordml/sdtformatlock" xmlns:w16se="http://schemas.microsoft.com/office/word/2015/wordml/symex" xmlns:wpg="http://schemas.microsoft.com/office/word/2010/wordprocessingGroup" xmlns:wpi="http://schemas.microsoft.com/office/word/2010/wordprocessingInk" xmlns:wne="http://schemas.microsoft.com/office/word/2006/wordml" xmlns:wps="http://schemas.microsoft.com/office/word/2010/wordprocessingShape" mc:Ignorable="w14 w15 w16se w16cid w16 w16cex w16sdtdh w16sdtfl w16du wp14">
   <w:p>
     <w:pPr>
       <w:pStyle w:val="Footer"/>
@@ -1330,7 +1382,7 @@
 </file>
 
 <file path=word/footnotes.xml><?xml version="1.0" encoding="utf-8"?>
-<w:footnotes xmlns:wpc="http://schemas.microsoft.com/office/word/2010/wordprocessingCanvas" xmlns:cx="http://schemas.microsoft.com/office/drawing/2014/chartex" xmlns:cx1="http://schemas.microsoft.com/office/drawing/2015/9/8/chartex" xmlns:cx2="http://schemas.microsoft.com/office/drawing/2015/10/21/chartex" xmlns:cx3="http://schemas.microsoft.com/office/drawing/2016/5/9/chartex" xmlns:cx4="http://schemas.microsoft.com/office/drawing/2016/5/10/chartex" xmlns:cx5="http://schemas.microsoft.com/office/drawing/2016/5/11/chartex" xmlns:cx6="http://schemas.microsoft.com/office/drawing/2016/5/12/chartex" xmlns:cx7="http://schemas.microsoft.com/office/drawing/2016/5/13/chartex" xmlns:cx8="http://schemas.microsoft.com/office/drawing/2016/5/14/chartex" xmlns:mc="http://schemas.openxmlformats.org/markup-compatibility/2006" xmlns:aink="http://schemas.microsoft.com/office/drawing/2016/ink" xmlns:am3d="http://schemas.microsoft.com/office/drawing/2017/model3d" xmlns:o="urn:schemas-microsoft-com:office:office" xmlns:oel="http://schemas.microsoft.com/office/2019/extlst" xmlns:r="http://schemas.openxmlformats.org/officeDocument/2006/relationships" xmlns:m="http://schemas.openxmlformats.org/officeDocument/2006/math" xmlns:v="urn:schemas-microsoft-com:vml" xmlns:wp14="http://schemas.microsoft.com/office/word/2010/wordprocessingDrawing" xmlns:wp="http://schemas.openxmlformats.org/drawingml/2006/wordprocessingDrawing" xmlns:w10="urn:schemas-microsoft-com:office:word" xmlns:w="http://schemas.openxmlformats.org/wordprocessingml/2006/main" xmlns:w14="http://schemas.microsoft.com/office/word/2010/wordml" xmlns:w15="http://schemas.microsoft.com/office/word/2012/wordml" xmlns:w16cex="http://schemas.microsoft.com/office/word/2018/wordml/cex" xmlns:w16cid="http://schemas.microsoft.com/office/word/2016/wordml/cid" xmlns:w16="http://schemas.microsoft.com/office/word/2018/wordml" xmlns:w16sdtdh="http://schemas.microsoft.com/office/word/2020/wordml/sdtdatahash" xmlns:w16se="http://schemas.microsoft.com/office/word/2015/wordml/symex" xmlns:wpg="http://schemas.microsoft.com/office/word/2010/wordprocessingGroup" xmlns:wpi="http://schemas.microsoft.com/office/word/2010/wordprocessingInk" xmlns:wne="http://schemas.microsoft.com/office/word/2006/wordml" xmlns:wps="http://schemas.microsoft.com/office/word/2010/wordprocessingShape" mc:Ignorable="w14 w15 w16se w16cid w16 w16cex w16sdtdh wp14">
+<w:footnotes xmlns:wpc="http://schemas.microsoft.com/office/word/2010/wordprocessingCanvas" xmlns:cx="http://schemas.microsoft.com/office/drawing/2014/chartex" xmlns:cx1="http://schemas.microsoft.com/office/drawing/2015/9/8/chartex" xmlns:cx2="http://schemas.microsoft.com/office/drawing/2015/10/21/chartex" xmlns:cx3="http://schemas.microsoft.com/office/drawing/2016/5/9/chartex" xmlns:cx4="http://schemas.microsoft.com/office/drawing/2016/5/10/chartex" xmlns:cx5="http://schemas.microsoft.com/office/drawing/2016/5/11/chartex" xmlns:cx6="http://schemas.microsoft.com/office/drawing/2016/5/12/chartex" xmlns:cx7="http://schemas.microsoft.com/office/drawing/2016/5/13/chartex" xmlns:cx8="http://schemas.microsoft.com/office/drawing/2016/5/14/chartex" xmlns:mc="http://schemas.openxmlformats.org/markup-compatibility/2006" xmlns:aink="http://schemas.microsoft.com/office/drawing/2016/ink" xmlns:am3d="http://schemas.microsoft.com/office/drawing/2017/model3d" xmlns:o="urn:schemas-microsoft-com:office:office" xmlns:oel="http://schemas.microsoft.com/office/2019/extlst" xmlns:r="http://schemas.openxmlformats.org/officeDocument/2006/relationships" xmlns:m="http://schemas.openxmlformats.org/officeDocument/2006/math" xmlns:v="urn:schemas-microsoft-com:vml" xmlns:wp14="http://schemas.microsoft.com/office/word/2010/wordprocessingDrawing" xmlns:wp="http://schemas.openxmlformats.org/drawingml/2006/wordprocessingDrawing" xmlns:w10="urn:schemas-microsoft-com:office:word" xmlns:w="http://schemas.openxmlformats.org/wordprocessingml/2006/main" xmlns:w14="http://schemas.microsoft.com/office/word/2010/wordml" xmlns:w15="http://schemas.microsoft.com/office/word/2012/wordml" xmlns:w16cex="http://schemas.microsoft.com/office/word/2018/wordml/cex" xmlns:w16cid="http://schemas.microsoft.com/office/word/2016/wordml/cid" xmlns:w16="http://schemas.microsoft.com/office/word/2018/wordml" xmlns:w16du="http://schemas.microsoft.com/office/word/2023/wordml/word16du" xmlns:w16sdtdh="http://schemas.microsoft.com/office/word/2020/wordml/sdtdatahash" xmlns:w16sdtfl="http://schemas.microsoft.com/office/word/2024/wordml/sdtformatlock" xmlns:w16se="http://schemas.microsoft.com/office/word/2015/wordml/symex" xmlns:wpg="http://schemas.microsoft.com/office/word/2010/wordprocessingGroup" xmlns:wpi="http://schemas.microsoft.com/office/word/2010/wordprocessingInk" xmlns:wne="http://schemas.microsoft.com/office/word/2006/wordml" xmlns:wps="http://schemas.microsoft.com/office/word/2010/wordprocessingShape" mc:Ignorable="w14 w15 w16se w16cid w16 w16cex w16sdtdh w16sdtfl w16du wp14">
   <w:footnote w:type="separator" w:id="-1">
     <w:p>
       <w:r>
@@ -1349,7 +1401,7 @@
 </file>
 
 <file path=word/header1.xml><?xml version="1.0" encoding="utf-8"?>
-<w:hdr xmlns:wpc="http://schemas.microsoft.com/office/word/2010/wordprocessingCanvas" xmlns:cx="http://schemas.microsoft.com/office/drawing/2014/chartex" xmlns:cx1="http://schemas.microsoft.com/office/drawing/2015/9/8/chartex" xmlns:cx2="http://schemas.microsoft.com/office/drawing/2015/10/21/chartex" xmlns:cx3="http://schemas.microsoft.com/office/drawing/2016/5/9/chartex" xmlns:cx4="http://schemas.microsoft.com/office/drawing/2016/5/10/chartex" xmlns:cx5="http://schemas.microsoft.com/office/drawing/2016/5/11/chartex" xmlns:cx6="http://schemas.microsoft.com/office/drawing/2016/5/12/chartex" xmlns:cx7="http://schemas.microsoft.com/office/drawing/2016/5/13/chartex" xmlns:cx8="http://schemas.microsoft.com/office/drawing/2016/5/14/chartex" xmlns:mc="http://schemas.openxmlformats.org/markup-compatibility/2006" xmlns:aink="http://schemas.microsoft.com/office/drawing/2016/ink" xmlns:am3d="http://schemas.microsoft.com/office/drawing/2017/model3d" xmlns:o="urn:schemas-microsoft-com:office:office" xmlns:oel="http://schemas.microsoft.com/office/2019/extlst" xmlns:r="http://schemas.openxmlformats.org/officeDocument/2006/relationships" xmlns:m="http://schemas.openxmlformats.org/officeDocument/2006/math" xmlns:v="urn:schemas-microsoft-com:vml" xmlns:wp14="http://schemas.microsoft.com/office/word/2010/wordprocessingDrawing" xmlns:wp="http://schemas.openxmlformats.org/drawingml/2006/wordprocessingDrawing" xmlns:w10="urn:schemas-microsoft-com:office:word" xmlns:w="http://schemas.openxmlformats.org/wordprocessingml/2006/main" xmlns:w14="http://schemas.microsoft.com/office/word/2010/wordml" xmlns:w15="http://schemas.microsoft.com/office/word/2012/wordml" xmlns:w16cex="http://schemas.microsoft.com/office/word/2018/wordml/cex" xmlns:w16cid="http://schemas.microsoft.com/office/word/2016/wordml/cid" xmlns:w16="http://schemas.microsoft.com/office/word/2018/wordml" xmlns:w16sdtdh="http://schemas.microsoft.com/office/word/2020/wordml/sdtdatahash" xmlns:w16se="http://schemas.microsoft.com/office/word/2015/wordml/symex" xmlns:wpg="http://schemas.microsoft.com/office/word/2010/wordprocessingGroup" xmlns:wpi="http://schemas.microsoft.com/office/word/2010/wordprocessingInk" xmlns:wne="http://schemas.microsoft.com/office/word/2006/wordml" xmlns:wps="http://schemas.microsoft.com/office/word/2010/wordprocessingShape" mc:Ignorable="w14 w15 w16se w16cid w16 w16cex w16sdtdh wp14">
+<w:hdr xmlns:wpc="http://schemas.microsoft.com/office/word/2010/wordprocessingCanvas" xmlns:cx="http://schemas.microsoft.com/office/drawing/2014/chartex" xmlns:cx1="http://schemas.microsoft.com/office/drawing/2015/9/8/chartex" xmlns:cx2="http://schemas.microsoft.com/office/drawing/2015/10/21/chartex" xmlns:cx3="http://schemas.microsoft.com/office/drawing/2016/5/9/chartex" xmlns:cx4="http://schemas.microsoft.com/office/drawing/2016/5/10/chartex" xmlns:cx5="http://schemas.microsoft.com/office/drawing/2016/5/11/chartex" xmlns:cx6="http://schemas.microsoft.com/office/drawing/2016/5/12/chartex" xmlns:cx7="http://schemas.microsoft.com/office/drawing/2016/5/13/chartex" xmlns:cx8="http://schemas.microsoft.com/office/drawing/2016/5/14/chartex" xmlns:mc="http://schemas.openxmlformats.org/markup-compatibility/2006" xmlns:aink="http://schemas.microsoft.com/office/drawing/2016/ink" xmlns:am3d="http://schemas.microsoft.com/office/drawing/2017/model3d" xmlns:o="urn:schemas-microsoft-com:office:office" xmlns:oel="http://schemas.microsoft.com/office/2019/extlst" xmlns:r="http://schemas.openxmlformats.org/officeDocument/2006/relationships" xmlns:m="http://schemas.openxmlformats.org/officeDocument/2006/math" xmlns:v="urn:schemas-microsoft-com:vml" xmlns:wp14="http://schemas.microsoft.com/office/word/2010/wordprocessingDrawing" xmlns:wp="http://schemas.openxmlformats.org/drawingml/2006/wordprocessingDrawing" xmlns:w10="urn:schemas-microsoft-com:office:word" xmlns:w="http://schemas.openxmlformats.org/wordprocessingml/2006/main" xmlns:w14="http://schemas.microsoft.com/office/word/2010/wordml" xmlns:w15="http://schemas.microsoft.com/office/word/2012/wordml" xmlns:w16cex="http://schemas.microsoft.com/office/word/2018/wordml/cex" xmlns:w16cid="http://schemas.microsoft.com/office/word/2016/wordml/cid" xmlns:w16="http://schemas.microsoft.com/office/word/2018/wordml" xmlns:w16du="http://schemas.microsoft.com/office/word/2023/wordml/word16du" xmlns:w16sdtdh="http://schemas.microsoft.com/office/word/2020/wordml/sdtdatahash" xmlns:w16sdtfl="http://schemas.microsoft.com/office/word/2024/wordml/sdtformatlock" xmlns:w16se="http://schemas.microsoft.com/office/word/2015/wordml/symex" xmlns:wpg="http://schemas.microsoft.com/office/word/2010/wordprocessingGroup" xmlns:wpi="http://schemas.microsoft.com/office/word/2010/wordprocessingInk" xmlns:wne="http://schemas.microsoft.com/office/word/2006/wordml" xmlns:wps="http://schemas.microsoft.com/office/word/2010/wordprocessingShape" mc:Ignorable="w14 w15 w16se w16cid w16 w16cex w16sdtdh w16sdtfl w16du wp14">
   <w:p>
     <w:pPr>
       <w:pStyle w:val="Header"/>
@@ -1359,7 +1411,7 @@
 </file>
 
 <file path=word/header2.xml><?xml version="1.0" encoding="utf-8"?>
-<w:hdr xmlns:wpc="http://schemas.microsoft.com/office/word/2010/wordprocessingCanvas" xmlns:cx="http://schemas.microsoft.com/office/drawing/2014/chartex" xmlns:cx1="http://schemas.microsoft.com/office/drawing/2015/9/8/chartex" xmlns:cx2="http://schemas.microsoft.com/office/drawing/2015/10/21/chartex" xmlns:cx3="http://schemas.microsoft.com/office/drawing/2016/5/9/chartex" xmlns:cx4="http://schemas.microsoft.com/office/drawing/2016/5/10/chartex" xmlns:cx5="http://schemas.microsoft.com/office/drawing/2016/5/11/chartex" xmlns:cx6="http://schemas.microsoft.com/office/drawing/2016/5/12/chartex" xmlns:cx7="http://schemas.microsoft.com/office/drawing/2016/5/13/chartex" xmlns:cx8="http://schemas.microsoft.com/office/drawing/2016/5/14/chartex" xmlns:mc="http://schemas.openxmlformats.org/markup-compatibility/2006" xmlns:aink="http://schemas.microsoft.com/office/drawing/2016/ink" xmlns:am3d="http://schemas.microsoft.com/office/drawing/2017/model3d" xmlns:o="urn:schemas-microsoft-com:office:office" xmlns:oel="http://schemas.microsoft.com/office/2019/extlst" xmlns:r="http://schemas.openxmlformats.org/officeDocument/2006/relationships" xmlns:m="http://schemas.openxmlformats.org/officeDocument/2006/math" xmlns:v="urn:schemas-microsoft-com:vml" xmlns:wp14="http://schemas.microsoft.com/office/word/2010/wordprocessingDrawing" xmlns:wp="http://schemas.openxmlformats.org/drawingml/2006/wordprocessingDrawing" xmlns:w10="urn:schemas-microsoft-com:office:word" xmlns:w="http://schemas.openxmlformats.org/wordprocessingml/2006/main" xmlns:w14="http://schemas.microsoft.com/office/word/2010/wordml" xmlns:w15="http://schemas.microsoft.com/office/word/2012/wordml" xmlns:w16cex="http://schemas.microsoft.com/office/word/2018/wordml/cex" xmlns:w16cid="http://schemas.microsoft.com/office/word/2016/wordml/cid" xmlns:w16="http://schemas.microsoft.com/office/word/2018/wordml" xmlns:w16sdtdh="http://schemas.microsoft.com/office/word/2020/wordml/sdtdatahash" xmlns:w16se="http://schemas.microsoft.com/office/word/2015/wordml/symex" xmlns:wpg="http://schemas.microsoft.com/office/word/2010/wordprocessingGroup" xmlns:wpi="http://schemas.microsoft.com/office/word/2010/wordprocessingInk" xmlns:wne="http://schemas.microsoft.com/office/word/2006/wordml" xmlns:wps="http://schemas.microsoft.com/office/word/2010/wordprocessingShape" mc:Ignorable="w14 w15 w16se w16cid w16 w16cex w16sdtdh wp14">
+<w:hdr xmlns:wpc="http://schemas.microsoft.com/office/word/2010/wordprocessingCanvas" xmlns:cx="http://schemas.microsoft.com/office/drawing/2014/chartex" xmlns:cx1="http://schemas.microsoft.com/office/drawing/2015/9/8/chartex" xmlns:cx2="http://schemas.microsoft.com/office/drawing/2015/10/21/chartex" xmlns:cx3="http://schemas.microsoft.com/office/drawing/2016/5/9/chartex" xmlns:cx4="http://schemas.microsoft.com/office/drawing/2016/5/10/chartex" xmlns:cx5="http://schemas.microsoft.com/office/drawing/2016/5/11/chartex" xmlns:cx6="http://schemas.microsoft.com/office/drawing/2016/5/12/chartex" xmlns:cx7="http://schemas.microsoft.com/office/drawing/2016/5/13/chartex" xmlns:cx8="http://schemas.microsoft.com/office/drawing/2016/5/14/chartex" xmlns:mc="http://schemas.openxmlformats.org/markup-compatibility/2006" xmlns:aink="http://schemas.microsoft.com/office/drawing/2016/ink" xmlns:am3d="http://schemas.microsoft.com/office/drawing/2017/model3d" xmlns:o="urn:schemas-microsoft-com:office:office" xmlns:oel="http://schemas.microsoft.com/office/2019/extlst" xmlns:r="http://schemas.openxmlformats.org/officeDocument/2006/relationships" xmlns:m="http://schemas.openxmlformats.org/officeDocument/2006/math" xmlns:v="urn:schemas-microsoft-com:vml" xmlns:wp14="http://schemas.microsoft.com/office/word/2010/wordprocessingDrawing" xmlns:wp="http://schemas.openxmlformats.org/drawingml/2006/wordprocessingDrawing" xmlns:w10="urn:schemas-microsoft-com:office:word" xmlns:w="http://schemas.openxmlformats.org/wordprocessingml/2006/main" xmlns:w14="http://schemas.microsoft.com/office/word/2010/wordml" xmlns:w15="http://schemas.microsoft.com/office/word/2012/wordml" xmlns:w16cex="http://schemas.microsoft.com/office/word/2018/wordml/cex" xmlns:w16cid="http://schemas.microsoft.com/office/word/2016/wordml/cid" xmlns:w16="http://schemas.microsoft.com/office/word/2018/wordml" xmlns:w16du="http://schemas.microsoft.com/office/word/2023/wordml/word16du" xmlns:w16sdtdh="http://schemas.microsoft.com/office/word/2020/wordml/sdtdatahash" xmlns:w16sdtfl="http://schemas.microsoft.com/office/word/2024/wordml/sdtformatlock" xmlns:w16se="http://schemas.microsoft.com/office/word/2015/wordml/symex" xmlns:wpg="http://schemas.microsoft.com/office/word/2010/wordprocessingGroup" xmlns:wpi="http://schemas.microsoft.com/office/word/2010/wordprocessingInk" xmlns:wne="http://schemas.microsoft.com/office/word/2006/wordml" xmlns:wps="http://schemas.microsoft.com/office/word/2010/wordprocessingShape" mc:Ignorable="w14 w15 w16se w16cid w16 w16cex w16sdtdh w16sdtfl w16du wp14">
   <w:p>
     <w:pPr>
       <w:pStyle w:val="Header"/>
@@ -1369,7 +1421,7 @@
 </file>
 
 <file path=word/header3.xml><?xml version="1.0" encoding="utf-8"?>
-<w:hdr xmlns:wpc="http://schemas.microsoft.com/office/word/2010/wordprocessingCanvas" xmlns:cx="http://schemas.microsoft.com/office/drawing/2014/chartex" xmlns:cx1="http://schemas.microsoft.com/office/drawing/2015/9/8/chartex" xmlns:cx2="http://schemas.microsoft.com/office/drawing/2015/10/21/chartex" xmlns:cx3="http://schemas.microsoft.com/office/drawing/2016/5/9/chartex" xmlns:cx4="http://schemas.microsoft.com/office/drawing/2016/5/10/chartex" xmlns:cx5="http://schemas.microsoft.com/office/drawing/2016/5/11/chartex" xmlns:cx6="http://schemas.microsoft.com/office/drawing/2016/5/12/chartex" xmlns:cx7="http://schemas.microsoft.com/office/drawing/2016/5/13/chartex" xmlns:cx8="http://schemas.microsoft.com/office/drawing/2016/5/14/chartex" xmlns:mc="http://schemas.openxmlformats.org/markup-compatibility/2006" xmlns:aink="http://schemas.microsoft.com/office/drawing/2016/ink" xmlns:am3d="http://schemas.microsoft.com/office/drawing/2017/model3d" xmlns:o="urn:schemas-microsoft-com:office:office" xmlns:oel="http://schemas.microsoft.com/office/2019/extlst" xmlns:r="http://schemas.openxmlformats.org/officeDocument/2006/relationships" xmlns:m="http://schemas.openxmlformats.org/officeDocument/2006/math" xmlns:v="urn:schemas-microsoft-com:vml" xmlns:wp14="http://schemas.microsoft.com/office/word/2010/wordprocessingDrawing" xmlns:wp="http://schemas.openxmlformats.org/drawingml/2006/wordprocessingDrawing" xmlns:w10="urn:schemas-microsoft-com:office:word" xmlns:w="http://schemas.openxmlformats.org/wordprocessingml/2006/main" xmlns:w14="http://schemas.microsoft.com/office/word/2010/wordml" xmlns:w15="http://schemas.microsoft.com/office/word/2012/wordml" xmlns:w16cex="http://schemas.microsoft.com/office/word/2018/wordml/cex" xmlns:w16cid="http://schemas.microsoft.com/office/word/2016/wordml/cid" xmlns:w16="http://schemas.microsoft.com/office/word/2018/wordml" xmlns:w16sdtdh="http://schemas.microsoft.com/office/word/2020/wordml/sdtdatahash" xmlns:w16se="http://schemas.microsoft.com/office/word/2015/wordml/symex" xmlns:wpg="http://schemas.microsoft.com/office/word/2010/wordprocessingGroup" xmlns:wpi="http://schemas.microsoft.com/office/word/2010/wordprocessingInk" xmlns:wne="http://schemas.microsoft.com/office/word/2006/wordml" xmlns:wps="http://schemas.microsoft.com/office/word/2010/wordprocessingShape" mc:Ignorable="w14 w15 w16se w16cid w16 w16cex w16sdtdh wp14">
+<w:hdr xmlns:wpc="http://schemas.microsoft.com/office/word/2010/wordprocessingCanvas" xmlns:cx="http://schemas.microsoft.com/office/drawing/2014/chartex" xmlns:cx1="http://schemas.microsoft.com/office/drawing/2015/9/8/chartex" xmlns:cx2="http://schemas.microsoft.com/office/drawing/2015/10/21/chartex" xmlns:cx3="http://schemas.microsoft.com/office/drawing/2016/5/9/chartex" xmlns:cx4="http://schemas.microsoft.com/office/drawing/2016/5/10/chartex" xmlns:cx5="http://schemas.microsoft.com/office/drawing/2016/5/11/chartex" xmlns:cx6="http://schemas.microsoft.com/office/drawing/2016/5/12/chartex" xmlns:cx7="http://schemas.microsoft.com/office/drawing/2016/5/13/chartex" xmlns:cx8="http://schemas.microsoft.com/office/drawing/2016/5/14/chartex" xmlns:mc="http://schemas.openxmlformats.org/markup-compatibility/2006" xmlns:aink="http://schemas.microsoft.com/office/drawing/2016/ink" xmlns:am3d="http://schemas.microsoft.com/office/drawing/2017/model3d" xmlns:o="urn:schemas-microsoft-com:office:office" xmlns:oel="http://schemas.microsoft.com/office/2019/extlst" xmlns:r="http://schemas.openxmlformats.org/officeDocument/2006/relationships" xmlns:m="http://schemas.openxmlformats.org/officeDocument/2006/math" xmlns:v="urn:schemas-microsoft-com:vml" xmlns:wp14="http://schemas.microsoft.com/office/word/2010/wordprocessingDrawing" xmlns:wp="http://schemas.openxmlformats.org/drawingml/2006/wordprocessingDrawing" xmlns:w10="urn:schemas-microsoft-com:office:word" xmlns:w="http://schemas.openxmlformats.org/wordprocessingml/2006/main" xmlns:w14="http://schemas.microsoft.com/office/word/2010/wordml" xmlns:w15="http://schemas.microsoft.com/office/word/2012/wordml" xmlns:w16cex="http://schemas.microsoft.com/office/word/2018/wordml/cex" xmlns:w16cid="http://schemas.microsoft.com/office/word/2016/wordml/cid" xmlns:w16="http://schemas.microsoft.com/office/word/2018/wordml" xmlns:w16du="http://schemas.microsoft.com/office/word/2023/wordml/word16du" xmlns:w16sdtdh="http://schemas.microsoft.com/office/word/2020/wordml/sdtdatahash" xmlns:w16sdtfl="http://schemas.microsoft.com/office/word/2024/wordml/sdtformatlock" xmlns:w16se="http://schemas.microsoft.com/office/word/2015/wordml/symex" xmlns:wpg="http://schemas.microsoft.com/office/word/2010/wordprocessingGroup" xmlns:wpi="http://schemas.microsoft.com/office/word/2010/wordprocessingInk" xmlns:wne="http://schemas.microsoft.com/office/word/2006/wordml" xmlns:wps="http://schemas.microsoft.com/office/word/2010/wordprocessingShape" mc:Ignorable="w14 w15 w16se w16cid w16 w16cex w16sdtdh w16sdtfl w16du wp14">
   <w:p>
     <w:pPr>
       <w:pStyle w:val="Header"/>
@@ -1379,7 +1431,7 @@
 </file>
 
 <file path=word/numbering.xml><?xml version="1.0" encoding="utf-8"?>
-<w:numbering xmlns:wpc="http://schemas.microsoft.com/office/word/2010/wordprocessingCanvas" xmlns:cx="http://schemas.microsoft.com/office/drawing/2014/chartex" xmlns:cx1="http://schemas.microsoft.com/office/drawing/2015/9/8/chartex" xmlns:cx2="http://schemas.microsoft.com/office/drawing/2015/10/21/chartex" xmlns:cx3="http://schemas.microsoft.com/office/drawing/2016/5/9/chartex" xmlns:cx4="http://schemas.microsoft.com/office/drawing/2016/5/10/chartex" xmlns:cx5="http://schemas.microsoft.com/office/drawing/2016/5/11/chartex" xmlns:cx6="http://schemas.microsoft.com/office/drawing/2016/5/12/chartex" xmlns:cx7="http://schemas.microsoft.com/office/drawing/2016/5/13/chartex" xmlns:cx8="http://schemas.microsoft.com/office/drawing/2016/5/14/chartex" xmlns:mc="http://schemas.openxmlformats.org/markup-compatibility/2006" xmlns:aink="http://schemas.microsoft.com/office/drawing/2016/ink" xmlns:am3d="http://schemas.microsoft.com/office/drawing/2017/model3d" xmlns:o="urn:schemas-microsoft-com:office:office" xmlns:oel="http://schemas.microsoft.com/office/2019/extlst" xmlns:r="http://schemas.openxmlformats.org/officeDocument/2006/relationships" xmlns:m="http://schemas.openxmlformats.org/officeDocument/2006/math" xmlns:v="urn:schemas-microsoft-com:vml" xmlns:wp14="http://schemas.microsoft.com/office/word/2010/wordprocessingDrawing" xmlns:wp="http://schemas.openxmlformats.org/drawingml/2006/wordprocessingDrawing" xmlns:w10="urn:schemas-microsoft-com:office:word" xmlns:w="http://schemas.openxmlformats.org/wordprocessingml/2006/main" xmlns:w14="http://schemas.microsoft.com/office/word/2010/wordml" xmlns:w15="http://schemas.microsoft.com/office/word/2012/wordml" xmlns:w16cex="http://schemas.microsoft.com/office/word/2018/wordml/cex" xmlns:w16cid="http://schemas.microsoft.com/office/word/2016/wordml/cid" xmlns:w16="http://schemas.microsoft.com/office/word/2018/wordml" xmlns:w16sdtdh="http://schemas.microsoft.com/office/word/2020/wordml/sdtdatahash" xmlns:w16se="http://schemas.microsoft.com/office/word/2015/wordml/symex" xmlns:wpg="http://schemas.microsoft.com/office/word/2010/wordprocessingGroup" xmlns:wpi="http://schemas.microsoft.com/office/word/2010/wordprocessingInk" xmlns:wne="http://schemas.microsoft.com/office/word/2006/wordml" xmlns:wps="http://schemas.microsoft.com/office/word/2010/wordprocessingShape" mc:Ignorable="w14 w15 w16se w16cid w16 w16cex w16sdtdh wp14">
+<w:numbering xmlns:wpc="http://schemas.microsoft.com/office/word/2010/wordprocessingCanvas" xmlns:cx="http://schemas.microsoft.com/office/drawing/2014/chartex" xmlns:cx1="http://schemas.microsoft.com/office/drawing/2015/9/8/chartex" xmlns:cx2="http://schemas.microsoft.com/office/drawing/2015/10/21/chartex" xmlns:cx3="http://schemas.microsoft.com/office/drawing/2016/5/9/chartex" xmlns:cx4="http://schemas.microsoft.com/office/drawing/2016/5/10/chartex" xmlns:cx5="http://schemas.microsoft.com/office/drawing/2016/5/11/chartex" xmlns:cx6="http://schemas.microsoft.com/office/drawing/2016/5/12/chartex" xmlns:cx7="http://schemas.microsoft.com/office/drawing/2016/5/13/chartex" xmlns:cx8="http://schemas.microsoft.com/office/drawing/2016/5/14/chartex" xmlns:mc="http://schemas.openxmlformats.org/markup-compatibility/2006" xmlns:aink="http://schemas.microsoft.com/office/drawing/2016/ink" xmlns:am3d="http://schemas.microsoft.com/office/drawing/2017/model3d" xmlns:o="urn:schemas-microsoft-com:office:office" xmlns:oel="http://schemas.microsoft.com/office/2019/extlst" xmlns:r="http://schemas.openxmlformats.org/officeDocument/2006/relationships" xmlns:m="http://schemas.openxmlformats.org/officeDocument/2006/math" xmlns:v="urn:schemas-microsoft-com:vml" xmlns:wp14="http://schemas.microsoft.com/office/word/2010/wordprocessingDrawing" xmlns:wp="http://schemas.openxmlformats.org/drawingml/2006/wordprocessingDrawing" xmlns:w10="urn:schemas-microsoft-com:office:word" xmlns:w="http://schemas.openxmlformats.org/wordprocessingml/2006/main" xmlns:w14="http://schemas.microsoft.com/office/word/2010/wordml" xmlns:w15="http://schemas.microsoft.com/office/word/2012/wordml" xmlns:w16cex="http://schemas.microsoft.com/office/word/2018/wordml/cex" xmlns:w16cid="http://schemas.microsoft.com/office/word/2016/wordml/cid" xmlns:w16="http://schemas.microsoft.com/office/word/2018/wordml" xmlns:w16du="http://schemas.microsoft.com/office/word/2023/wordml/word16du" xmlns:w16sdtdh="http://schemas.microsoft.com/office/word/2020/wordml/sdtdatahash" xmlns:w16sdtfl="http://schemas.microsoft.com/office/word/2024/wordml/sdtformatlock" xmlns:w16se="http://schemas.microsoft.com/office/word/2015/wordml/symex" xmlns:wpg="http://schemas.microsoft.com/office/word/2010/wordprocessingGroup" xmlns:wpi="http://schemas.microsoft.com/office/word/2010/wordprocessingInk" xmlns:wne="http://schemas.microsoft.com/office/word/2006/wordml" xmlns:wps="http://schemas.microsoft.com/office/word/2010/wordprocessingShape" mc:Ignorable="w14 w15 w16se w16cid w16 w16cex w16sdtdh w16sdtfl w16du wp14">
   <w:abstractNum w:abstractNumId="0" w15:restartNumberingAfterBreak="0">
     <w:nsid w:val="5B521249"/>
     <w:multiLevelType w:val="hybridMultilevel"/>
@@ -1500,7 +1552,7 @@
 </file>
 
 <file path=word/styles.xml><?xml version="1.0" encoding="utf-8"?>
-<w:styles xmlns:mc="http://schemas.openxmlformats.org/markup-compatibility/2006" xmlns:r="http://schemas.openxmlformats.org/officeDocument/2006/relationships" xmlns:w="http://schemas.openxmlformats.org/wordprocessingml/2006/main" xmlns:w14="http://schemas.microsoft.com/office/word/2010/wordml" xmlns:w15="http://schemas.microsoft.com/office/word/2012/wordml" xmlns:w16cex="http://schemas.microsoft.com/office/word/2018/wordml/cex" xmlns:w16cid="http://schemas.microsoft.com/office/word/2016/wordml/cid" xmlns:w16="http://schemas.microsoft.com/office/word/2018/wordml" xmlns:w16sdtdh="http://schemas.microsoft.com/office/word/2020/wordml/sdtdatahash" xmlns:w16se="http://schemas.microsoft.com/office/word/2015/wordml/symex" mc:Ignorable="w14 w15 w16se w16cid w16 w16cex w16sdtdh">
+<w:styles xmlns:mc="http://schemas.openxmlformats.org/markup-compatibility/2006" xmlns:r="http://schemas.openxmlformats.org/officeDocument/2006/relationships" xmlns:w="http://schemas.openxmlformats.org/wordprocessingml/2006/main" xmlns:w14="http://schemas.microsoft.com/office/word/2010/wordml" xmlns:w15="http://schemas.microsoft.com/office/word/2012/wordml" xmlns:w16cex="http://schemas.microsoft.com/office/word/2018/wordml/cex" xmlns:w16cid="http://schemas.microsoft.com/office/word/2016/wordml/cid" xmlns:w16="http://schemas.microsoft.com/office/word/2018/wordml" xmlns:w16du="http://schemas.microsoft.com/office/word/2023/wordml/word16du" xmlns:w16sdtdh="http://schemas.microsoft.com/office/word/2020/wordml/sdtdatahash" xmlns:w16sdtfl="http://schemas.microsoft.com/office/word/2024/wordml/sdtformatlock" xmlns:w16se="http://schemas.microsoft.com/office/word/2015/wordml/symex" mc:Ignorable="w14 w15 w16se w16cid w16 w16cex w16sdtdh w16sdtfl w16du">
   <w:docDefaults>
     <w:rPrDefault>
       <w:rPr>

</xml_diff>